<commit_message>
Split imports from type defs with new syntax for db Requires widespread changes to andl files. Implement #source for imports. Get db import sql working again. InputMode. Handle connection errors.
</commit_message>
<xml_diff>
--- a/Docs/AndlNotes5.docx
+++ b/Docs/AndlNotes5.docx
@@ -310,7 +310,10 @@
         <w:pStyle w:val="Heading2"/>
       </w:pPr>
       <w:r>
-        <w:t>Bracketing symbols.</w:t>
+        <w:t>Symbols</w:t>
+      </w:r>
+      <w:r>
+        <w:t>.</w:t>
       </w:r>
     </w:p>
     <w:p>
@@ -325,8 +328,8 @@
         <w:tblLook w:val="04A0" w:firstRow="1" w:lastRow="0" w:firstColumn="1" w:lastColumn="0" w:noHBand="0" w:noVBand="1"/>
       </w:tblPr>
       <w:tblGrid>
-        <w:gridCol w:w="3113"/>
-        <w:gridCol w:w="5665"/>
+        <w:gridCol w:w="3536"/>
+        <w:gridCol w:w="5242"/>
       </w:tblGrid>
       <w:tr>
         <w:trPr>
@@ -334,7 +337,7 @@
         </w:trPr>
         <w:tc>
           <w:tcPr>
-            <w:tcW w:w="3113" w:type="dxa"/>
+            <w:tcW w:w="3536" w:type="dxa"/>
           </w:tcPr>
           <w:p>
             <w:pPr>
@@ -347,7 +350,7 @@
         </w:tc>
         <w:tc>
           <w:tcPr>
-            <w:tcW w:w="5665" w:type="dxa"/>
+            <w:tcW w:w="5242" w:type="dxa"/>
           </w:tcPr>
           <w:p>
             <w:pPr>
@@ -363,7 +366,7 @@
       <w:tr>
         <w:tc>
           <w:tcPr>
-            <w:tcW w:w="3113" w:type="dxa"/>
+            <w:tcW w:w="3536" w:type="dxa"/>
           </w:tcPr>
           <w:p>
             <w:pPr>
@@ -371,28 +374,154 @@
               <w:ind w:left="0"/>
             </w:pPr>
             <w:r>
-              <w:t xml:space="preserve">{ ident1: type, </w:t>
-            </w:r>
-            <w:r>
-              <w:br/>
-              <w:t>ident2: type }</w:t>
-            </w:r>
-          </w:p>
-        </w:tc>
-        <w:tc>
-          <w:tcPr>
-            <w:tcW w:w="5665" w:type="dxa"/>
-          </w:tcPr>
-          <w:p>
-            <w:pPr>
-              <w:pStyle w:val="BodyText"/>
-              <w:ind w:left="0"/>
-            </w:pPr>
-            <w:r>
-              <w:t>A header.</w:t>
-            </w:r>
-            <w:r>
-              <w:t xml:space="preserve"> Defines the attributes to be found in an output relation.</w:t>
+              <w:t xml:space="preserve">{ </w:t>
+            </w:r>
+            <w:r>
+              <w:t>age:number</w:t>
+            </w:r>
+            <w:r>
+              <w:t xml:space="preserve">, </w:t>
+            </w:r>
+            <w:r>
+              <w:t>name:text</w:t>
+            </w:r>
+            <w:r>
+              <w:t xml:space="preserve"> }</w:t>
+            </w:r>
+          </w:p>
+          <w:p>
+            <w:pPr>
+              <w:pStyle w:val="Source"/>
+              <w:ind w:left="0"/>
+              <w:rPr>
+                <w:rStyle w:val="Charsource"/>
+              </w:rPr>
+            </w:pPr>
+            <w:r>
+              <w:rPr>
+                <w:rStyle w:val="Charsource"/>
+              </w:rPr>
+              <w:t xml:space="preserve">{ </w:t>
+            </w:r>
+            <w:r>
+              <w:rPr>
+                <w:rStyle w:val="Charsource"/>
+              </w:rPr>
+              <w:t>age:=</w:t>
+            </w:r>
+            <w:r>
+              <w:rPr>
+                <w:rStyle w:val="Charsource"/>
+              </w:rPr>
+              <w:t>21</w:t>
+            </w:r>
+            <w:r>
+              <w:rPr>
+                <w:rStyle w:val="Charsource"/>
+              </w:rPr>
+              <w:t>, name:=‘Joe’</w:t>
+            </w:r>
+            <w:r>
+              <w:rPr>
+                <w:rStyle w:val="Charsource"/>
+              </w:rPr>
+              <w:t xml:space="preserve"> </w:t>
+            </w:r>
+            <w:r>
+              <w:rPr>
+                <w:rStyle w:val="Charsource"/>
+              </w:rPr>
+              <w:t>}</w:t>
+            </w:r>
+          </w:p>
+          <w:p>
+            <w:pPr>
+              <w:pStyle w:val="Source"/>
+              <w:ind w:left="0"/>
+              <w:rPr>
+                <w:rFonts w:ascii="Courier New" w:hAnsi="Courier New"/>
+              </w:rPr>
+            </w:pPr>
+            <w:r>
+              <w:rPr>
+                <w:rStyle w:val="Charsource"/>
+              </w:rPr>
+              <w:t xml:space="preserve">{ </w:t>
+            </w:r>
+            <w:r>
+              <w:rPr>
+                <w:rStyle w:val="Charsource"/>
+              </w:rPr>
+              <w:t>age:=</w:t>
+            </w:r>
+            <w:r>
+              <w:rPr>
+                <w:rStyle w:val="Charsource"/>
+              </w:rPr>
+              <w:t>a</w:t>
+            </w:r>
+            <w:r>
+              <w:rPr>
+                <w:rStyle w:val="Charsource"/>
+              </w:rPr>
+              <w:t>, name:=</w:t>
+            </w:r>
+            <w:r>
+              <w:rPr>
+                <w:rStyle w:val="Charsource"/>
+              </w:rPr>
+              <w:t>b</w:t>
+            </w:r>
+            <w:r>
+              <w:rPr>
+                <w:rStyle w:val="Charsource"/>
+              </w:rPr>
+              <w:t xml:space="preserve"> </w:t>
+            </w:r>
+            <w:r>
+              <w:rPr>
+                <w:rStyle w:val="Charsource"/>
+              </w:rPr>
+              <w:t>}</w:t>
+            </w:r>
+          </w:p>
+        </w:tc>
+        <w:tc>
+          <w:tcPr>
+            <w:tcW w:w="5242" w:type="dxa"/>
+          </w:tcPr>
+          <w:p>
+            <w:pPr>
+              <w:pStyle w:val="TableText"/>
+            </w:pPr>
+            <w:r>
+              <w:t>Single braces</w:t>
+            </w:r>
+            <w:r>
+              <w:t>.</w:t>
+            </w:r>
+            <w:r>
+              <w:t xml:space="preserve"> Defines </w:t>
+            </w:r>
+            <w:r>
+              <w:t>a tuple type</w:t>
+            </w:r>
+            <w:r>
+              <w:t xml:space="preserve"> or value,</w:t>
+            </w:r>
+            <w:r>
+              <w:t xml:space="preserve"> </w:t>
+            </w:r>
+            <w:proofErr w:type="spellStart"/>
+            <w:r>
+              <w:t>or</w:t>
+            </w:r>
+            <w:proofErr w:type="spellEnd"/>
+            <w:r>
+              <w:t xml:space="preserve"> </w:t>
+            </w:r>
+            <w:r>
+              <w:t>the attributes to be found in an output relation.</w:t>
             </w:r>
           </w:p>
         </w:tc>
@@ -400,50 +529,34 @@
       <w:tr>
         <w:tc>
           <w:tcPr>
-            <w:tcW w:w="3113" w:type="dxa"/>
+            <w:tcW w:w="3536" w:type="dxa"/>
           </w:tcPr>
           <w:p>
             <w:pPr>
               <w:pStyle w:val="Source"/>
               <w:ind w:left="0"/>
-              <w:rPr>
-                <w:rStyle w:val="Charsource"/>
-              </w:rPr>
-            </w:pPr>
-            <w:r>
-              <w:rPr>
-                <w:rStyle w:val="Charsource"/>
-              </w:rPr>
-              <w:t>{ id</w:t>
-            </w:r>
-            <w:r>
-              <w:rPr>
-                <w:rStyle w:val="Charsource"/>
-              </w:rPr>
-              <w:t xml:space="preserve">ent1 := value, ident2 := value </w:t>
-            </w:r>
-            <w:r>
-              <w:rPr>
-                <w:rStyle w:val="Charsource"/>
-              </w:rPr>
-              <w:t>}</w:t>
-            </w:r>
-          </w:p>
-        </w:tc>
-        <w:tc>
-          <w:tcPr>
-            <w:tcW w:w="5665" w:type="dxa"/>
-          </w:tcPr>
-          <w:p>
-            <w:pPr>
-              <w:pStyle w:val="BodyText"/>
-              <w:ind w:left="0"/>
-            </w:pPr>
-            <w:r>
-              <w:t>A tuple</w:t>
-            </w:r>
-            <w:r>
-              <w:t>. Used to provide content for a relation or to create a TVA (tuple valued attribute) or the content of an output relation.</w:t>
+            </w:pPr>
+            <w:r>
+              <w:rPr>
+                <w:rStyle w:val="Charsource"/>
+              </w:rPr>
+              <w:t>do { x := 17 }</w:t>
+            </w:r>
+          </w:p>
+        </w:tc>
+        <w:tc>
+          <w:tcPr>
+            <w:tcW w:w="5242" w:type="dxa"/>
+          </w:tcPr>
+          <w:p>
+            <w:pPr>
+              <w:pStyle w:val="TableText"/>
+            </w:pPr>
+            <w:r>
+              <w:t>For now, single braces a</w:t>
+            </w:r>
+            <w:r>
+              <w:t>lso delineate do block.</w:t>
             </w:r>
           </w:p>
         </w:tc>
@@ -451,21 +564,33 @@
       <w:tr>
         <w:tc>
           <w:tcPr>
-            <w:tcW w:w="3113" w:type="dxa"/>
+            <w:tcW w:w="3536" w:type="dxa"/>
           </w:tcPr>
           <w:p>
             <w:pPr>
               <w:pStyle w:val="Source"/>
               <w:ind w:left="0"/>
-              <w:rPr>
-                <w:rStyle w:val="Charsource"/>
-              </w:rPr>
-            </w:pPr>
-            <w:r>
-              <w:rPr>
-                <w:rStyle w:val="Charsource"/>
-              </w:rPr>
-              <w:t>{ &lt;tuple&gt;... }</w:t>
+            </w:pPr>
+            <w:r>
+              <w:t>{</w:t>
+            </w:r>
+            <w:r>
+              <w:t xml:space="preserve">{ </w:t>
+            </w:r>
+            <w:r>
+              <w:t>age:number</w:t>
+            </w:r>
+            <w:r>
+              <w:t xml:space="preserve">, </w:t>
+            </w:r>
+            <w:r>
+              <w:t>name:text</w:t>
+            </w:r>
+            <w:r>
+              <w:t xml:space="preserve"> }</w:t>
+            </w:r>
+            <w:r>
+              <w:t>}</w:t>
             </w:r>
           </w:p>
           <w:p>
@@ -480,21 +605,53 @@
               <w:rPr>
                 <w:rStyle w:val="Charsource"/>
               </w:rPr>
-              <w:t>{ &lt;hdr&gt; &lt;exprlist&gt;,... }</w:t>
-            </w:r>
-          </w:p>
-        </w:tc>
-        <w:tc>
-          <w:tcPr>
-            <w:tcW w:w="5665" w:type="dxa"/>
-          </w:tcPr>
-          <w:p>
-            <w:pPr>
-              <w:pStyle w:val="BodyText"/>
-              <w:ind w:left="0"/>
-            </w:pPr>
-            <w:r>
-              <w:t>A relation. Used to create a relation or an RVA (relation valued attribute)</w:t>
+              <w:t>{</w:t>
+            </w:r>
+            <w:r>
+              <w:rPr>
+                <w:rStyle w:val="Charsource"/>
+              </w:rPr>
+              <w:t xml:space="preserve">{ </w:t>
+            </w:r>
+            <w:r>
+              <w:rPr>
+                <w:rStyle w:val="Charsource"/>
+              </w:rPr>
+              <w:t xml:space="preserve">age:=21, name:=‘Joe’ </w:t>
+            </w:r>
+            <w:r>
+              <w:rPr>
+                <w:rStyle w:val="Charsource"/>
+              </w:rPr>
+              <w:t>}</w:t>
+            </w:r>
+            <w:r>
+              <w:rPr>
+                <w:rStyle w:val="Charsource"/>
+              </w:rPr>
+              <w:t>}</w:t>
+            </w:r>
+          </w:p>
+          <w:p>
+            <w:pPr>
+              <w:pStyle w:val="Source"/>
+              <w:ind w:left="0"/>
+              <w:rPr>
+                <w:rStyle w:val="Charsource"/>
+              </w:rPr>
+            </w:pPr>
+          </w:p>
+        </w:tc>
+        <w:tc>
+          <w:tcPr>
+            <w:tcW w:w="5242" w:type="dxa"/>
+          </w:tcPr>
+          <w:p>
+            <w:pPr>
+              <w:pStyle w:val="TableText"/>
+            </w:pPr>
+            <w:r>
+              <w:t>Double braces. Defines a relation type or value.</w:t>
             </w:r>
           </w:p>
         </w:tc>
@@ -502,7 +659,7 @@
       <w:tr>
         <w:tc>
           <w:tcPr>
-            <w:tcW w:w="3113" w:type="dxa"/>
+            <w:tcW w:w="3536" w:type="dxa"/>
           </w:tcPr>
           <w:p>
             <w:pPr>
@@ -516,21 +673,110 @@
               <w:rPr>
                 <w:rStyle w:val="Charsource"/>
               </w:rPr>
-              <w:t>[ ... ]</w:t>
-            </w:r>
-          </w:p>
-        </w:tc>
-        <w:tc>
-          <w:tcPr>
-            <w:tcW w:w="5665" w:type="dxa"/>
-          </w:tcPr>
-          <w:p>
-            <w:pPr>
-              <w:pStyle w:val="BodyText"/>
-              <w:ind w:left="0"/>
-            </w:pPr>
-            <w:r>
-              <w:t>Relational selector that parses as a postfix operator and provides an iterative scope for evaluating a predicate, open or aggregating expression.</w:t>
+              <w:t>[ $(age&gt;0) %(age) {*name} ]</w:t>
+            </w:r>
+          </w:p>
+          <w:p>
+            <w:pPr>
+              <w:pStyle w:val="Source"/>
+              <w:ind w:left="0"/>
+              <w:rPr>
+                <w:rStyle w:val="Charsource"/>
+              </w:rPr>
+            </w:pPr>
+            <w:r>
+              <w:rPr>
+                <w:rStyle w:val="Charsource"/>
+              </w:rPr>
+              <w:t xml:space="preserve">[ </w:t>
+            </w:r>
+            <w:r>
+              <w:rPr>
+                <w:rStyle w:val="Charsource"/>
+              </w:rPr>
+              <w:t>{ age, name, marks }</w:t>
+            </w:r>
+            <w:r>
+              <w:rPr>
+                <w:rStyle w:val="Charsource"/>
+              </w:rPr>
+              <w:t xml:space="preserve"> ]</w:t>
+            </w:r>
+          </w:p>
+          <w:p>
+            <w:pPr>
+              <w:pStyle w:val="Source"/>
+              <w:ind w:left="0"/>
+              <w:rPr>
+                <w:rStyle w:val="Charsource"/>
+              </w:rPr>
+            </w:pPr>
+            <w:r>
+              <w:rPr>
+                <w:rStyle w:val="Charsource"/>
+              </w:rPr>
+              <w:t xml:space="preserve">[ { </w:t>
+            </w:r>
+            <w:r>
+              <w:rPr>
+                <w:rStyle w:val="Charsource"/>
+              </w:rPr>
+              <w:t>oldest:=max(</w:t>
+            </w:r>
+            <w:r>
+              <w:rPr>
+                <w:rStyle w:val="Charsource"/>
+              </w:rPr>
+              <w:t>age</w:t>
+            </w:r>
+            <w:r>
+              <w:rPr>
+                <w:rStyle w:val="Charsource"/>
+              </w:rPr>
+              <w:t>)</w:t>
+            </w:r>
+            <w:r>
+              <w:rPr>
+                <w:rStyle w:val="Charsource"/>
+              </w:rPr>
+              <w:t xml:space="preserve"> } ]</w:t>
+            </w:r>
+          </w:p>
+          <w:p>
+            <w:pPr>
+              <w:pStyle w:val="Source"/>
+              <w:ind w:left="0"/>
+              <w:rPr>
+                <w:rStyle w:val="Charsource"/>
+              </w:rPr>
+            </w:pPr>
+          </w:p>
+        </w:tc>
+        <w:tc>
+          <w:tcPr>
+            <w:tcW w:w="5242" w:type="dxa"/>
+          </w:tcPr>
+          <w:p>
+            <w:pPr>
+              <w:pStyle w:val="TableText"/>
+            </w:pPr>
+            <w:r>
+              <w:t xml:space="preserve">Square brackets. </w:t>
+            </w:r>
+            <w:r>
+              <w:t>Relational selector that parses as a postfix operator and provides an iterative scope for evaluating a predicate, open</w:t>
+            </w:r>
+            <w:r>
+              <w:t>,</w:t>
+            </w:r>
+            <w:r>
+              <w:t xml:space="preserve"> aggregating </w:t>
+            </w:r>
+            <w:r>
+              <w:t xml:space="preserve">or ordered </w:t>
+            </w:r>
+            <w:r>
+              <w:t>expression.</w:t>
             </w:r>
           </w:p>
         </w:tc>
@@ -538,7 +784,7 @@
       <w:tr>
         <w:tc>
           <w:tcPr>
-            <w:tcW w:w="3113" w:type="dxa"/>
+            <w:tcW w:w="3536" w:type="dxa"/>
           </w:tcPr>
           <w:p>
             <w:pPr>
@@ -552,19 +798,54 @@
               <w:rPr>
                 <w:rStyle w:val="Charsource"/>
               </w:rPr>
-              <w:t>( exprlist )</w:t>
-            </w:r>
-          </w:p>
-        </w:tc>
-        <w:tc>
-          <w:tcPr>
-            <w:tcW w:w="5665" w:type="dxa"/>
-          </w:tcPr>
-          <w:p>
-            <w:pPr>
-              <w:pStyle w:val="BodyText"/>
-              <w:ind w:left="0"/>
-            </w:pPr>
+              <w:t>17 / (x + 3)</w:t>
+            </w:r>
+          </w:p>
+          <w:p>
+            <w:pPr>
+              <w:pStyle w:val="Source"/>
+              <w:ind w:left="0"/>
+              <w:rPr>
+                <w:rStyle w:val="Charsource"/>
+              </w:rPr>
+            </w:pPr>
+            <w:r>
+              <w:rPr>
+                <w:rStyle w:val="Charsource"/>
+              </w:rPr>
+              <w:t>left</w:t>
+            </w:r>
+            <w:r>
+              <w:rPr>
+                <w:rStyle w:val="Charsource"/>
+              </w:rPr>
+              <w:t>(</w:t>
+            </w:r>
+            <w:r>
+              <w:rPr>
+                <w:rStyle w:val="Charsource"/>
+              </w:rPr>
+              <w:t>‘hello world’, 5</w:t>
+            </w:r>
+            <w:r>
+              <w:rPr>
+                <w:rStyle w:val="Charsource"/>
+              </w:rPr>
+              <w:t>)</w:t>
+            </w:r>
+          </w:p>
+        </w:tc>
+        <w:tc>
+          <w:tcPr>
+            <w:tcW w:w="5242" w:type="dxa"/>
+          </w:tcPr>
+          <w:p>
+            <w:pPr>
+              <w:pStyle w:val="TableText"/>
+            </w:pPr>
+            <w:r>
+              <w:t xml:space="preserve">Parentheses. </w:t>
+            </w:r>
             <w:r>
               <w:t>Encloses an expression, or arguments to a called function.</w:t>
             </w:r>
@@ -574,7 +855,7 @@
       <w:tr>
         <w:tc>
           <w:tcPr>
-            <w:tcW w:w="3113" w:type="dxa"/>
+            <w:tcW w:w="3536" w:type="dxa"/>
           </w:tcPr>
           <w:p>
             <w:pPr>
@@ -582,6 +863,46 @@
               <w:ind w:left="0"/>
               <w:rPr>
                 <w:rStyle w:val="Charsource"/>
+                <w:highlight w:val="yellow"/>
+              </w:rPr>
+            </w:pPr>
+            <w:r>
+              <w:rPr>
+                <w:rStyle w:val="Charsource"/>
+                <w:highlight w:val="yellow"/>
+              </w:rPr>
+              <w:t>;</w:t>
+            </w:r>
+          </w:p>
+        </w:tc>
+        <w:tc>
+          <w:tcPr>
+            <w:tcW w:w="5242" w:type="dxa"/>
+          </w:tcPr>
+          <w:p>
+            <w:pPr>
+              <w:pStyle w:val="TableText"/>
+            </w:pPr>
+            <w:r>
+              <w:rPr>
+                <w:highlight w:val="yellow"/>
+              </w:rPr>
+              <w:t>Statement delimiter</w:t>
+            </w:r>
+          </w:p>
+        </w:tc>
+      </w:tr>
+      <w:tr>
+        <w:tc>
+          <w:tcPr>
+            <w:tcW w:w="3536" w:type="dxa"/>
+          </w:tcPr>
+          <w:p>
+            <w:pPr>
+              <w:pStyle w:val="Source"/>
+              <w:ind w:left="0"/>
+              <w:rPr>
+                <w:rStyle w:val="Charsource"/>
               </w:rPr>
             </w:pPr>
             <w:r>
@@ -589,37 +910,22 @@
                 <w:rStyle w:val="Charsource"/>
               </w:rPr>
               <w:lastRenderedPageBreak/>
-              <w:t>do { &lt;exprs&gt; }</w:t>
-            </w:r>
-          </w:p>
-          <w:p>
-            <w:pPr>
-              <w:pStyle w:val="Source"/>
-              <w:ind w:left="0"/>
-              <w:rPr>
-                <w:rStyle w:val="Charsource"/>
-              </w:rPr>
-            </w:pPr>
-            <w:r>
-              <w:rPr>
-                <w:rStyle w:val="Charsource"/>
-                <w:highlight w:val="yellow"/>
-              </w:rPr>
-              <w:t>do &lt;exprs&gt; end</w:t>
-            </w:r>
-          </w:p>
-        </w:tc>
-        <w:tc>
-          <w:tcPr>
-            <w:tcW w:w="5665" w:type="dxa"/>
-          </w:tcPr>
-          <w:p>
-            <w:pPr>
-              <w:pStyle w:val="BodyText"/>
-              <w:ind w:left="0"/>
-            </w:pPr>
-            <w:r>
-              <w:t>Sequence of expression; last is its value.</w:t>
+              <w:t>:= =&gt; :</w:t>
+            </w:r>
+            <w:bookmarkStart w:id="0" w:name="_GoBack"/>
+            <w:bookmarkEnd w:id="0"/>
+          </w:p>
+        </w:tc>
+        <w:tc>
+          <w:tcPr>
+            <w:tcW w:w="5242" w:type="dxa"/>
+          </w:tcPr>
+          <w:p>
+            <w:pPr>
+              <w:pStyle w:val="TableText"/>
+            </w:pPr>
+            <w:r>
+              <w:t>Used in statements; see later.</w:t>
             </w:r>
           </w:p>
         </w:tc>
@@ -1466,7 +1772,19 @@
               <w:rPr>
                 <w:rStyle w:val="Charsource"/>
               </w:rPr>
-              <w:t>... title:text ...</w:t>
+              <w:t xml:space="preserve">... </w:t>
+            </w:r>
+            <w:r>
+              <w:rPr>
+                <w:rStyle w:val="Charsource"/>
+              </w:rPr>
+              <w:t>name:</w:t>
+            </w:r>
+            <w:r>
+              <w:rPr>
+                <w:rStyle w:val="Charsource"/>
+              </w:rPr>
+              <w:t>text ...</w:t>
             </w:r>
           </w:p>
           <w:p>
@@ -1481,7 +1799,19 @@
               <w:rPr>
                 <w:rStyle w:val="Charsource"/>
               </w:rPr>
-              <w:t>... title:’’ ...</w:t>
+              <w:t xml:space="preserve">... </w:t>
+            </w:r>
+            <w:r>
+              <w:rPr>
+                <w:rStyle w:val="Charsource"/>
+              </w:rPr>
+              <w:t>name:</w:t>
+            </w:r>
+            <w:r>
+              <w:rPr>
+                <w:rStyle w:val="Charsource"/>
+              </w:rPr>
+              <w:t>’’ ...</w:t>
             </w:r>
           </w:p>
         </w:tc>
@@ -1619,8 +1949,31 @@
               <w:rPr>
                 <w:rStyle w:val="Charsource"/>
               </w:rPr>
-              <w:lastRenderedPageBreak/>
-              <w:t>{ id:number, title:text }</w:t>
+              <w:t xml:space="preserve">{ </w:t>
+            </w:r>
+            <w:r>
+              <w:rPr>
+                <w:rStyle w:val="Charsource"/>
+              </w:rPr>
+              <w:t>age:</w:t>
+            </w:r>
+            <w:r>
+              <w:rPr>
+                <w:rStyle w:val="Charsource"/>
+              </w:rPr>
+              <w:t xml:space="preserve">number, </w:t>
+            </w:r>
+            <w:r>
+              <w:rPr>
+                <w:rStyle w:val="Charsource"/>
+              </w:rPr>
+              <w:t>name:</w:t>
+            </w:r>
+            <w:r>
+              <w:rPr>
+                <w:rStyle w:val="Charsource"/>
+              </w:rPr>
+              <w:t>text }</w:t>
             </w:r>
           </w:p>
         </w:tc>
@@ -1662,7 +2015,32 @@
               <w:rPr>
                 <w:rStyle w:val="Charsource"/>
               </w:rPr>
-              <w:t>{{ id:number, title:text }}</w:t>
+              <w:lastRenderedPageBreak/>
+              <w:t xml:space="preserve">{{ </w:t>
+            </w:r>
+            <w:r>
+              <w:rPr>
+                <w:rStyle w:val="Charsource"/>
+              </w:rPr>
+              <w:t>age:</w:t>
+            </w:r>
+            <w:r>
+              <w:rPr>
+                <w:rStyle w:val="Charsource"/>
+              </w:rPr>
+              <w:t xml:space="preserve">number, </w:t>
+            </w:r>
+            <w:r>
+              <w:rPr>
+                <w:rStyle w:val="Charsource"/>
+              </w:rPr>
+              <w:t>name:</w:t>
+            </w:r>
+            <w:r>
+              <w:rPr>
+                <w:rStyle w:val="Charsource"/>
+              </w:rPr>
+              <w:t>text }}</w:t>
             </w:r>
           </w:p>
         </w:tc>
@@ -1907,8 +2285,8 @@
         <w:tblLook w:val="04A0" w:firstRow="1" w:lastRow="0" w:firstColumn="1" w:lastColumn="0" w:noHBand="0" w:noVBand="1"/>
       </w:tblPr>
       <w:tblGrid>
-        <w:gridCol w:w="3544"/>
-        <w:gridCol w:w="5234"/>
+        <w:gridCol w:w="3961"/>
+        <w:gridCol w:w="4817"/>
         <w:gridCol w:w="10"/>
       </w:tblGrid>
       <w:tr>
@@ -1919,7 +2297,7 @@
         </w:trPr>
         <w:tc>
           <w:tcPr>
-            <w:tcW w:w="3544" w:type="dxa"/>
+            <w:tcW w:w="3961" w:type="dxa"/>
           </w:tcPr>
           <w:p>
             <w:pPr>
@@ -1932,7 +2310,7 @@
         </w:tc>
         <w:tc>
           <w:tcPr>
-            <w:tcW w:w="5234" w:type="dxa"/>
+            <w:tcW w:w="4817" w:type="dxa"/>
           </w:tcPr>
           <w:p>
             <w:pPr>
@@ -1948,7 +2326,7 @@
       <w:tr>
         <w:tc>
           <w:tcPr>
-            <w:tcW w:w="3544" w:type="dxa"/>
+            <w:tcW w:w="3961" w:type="dxa"/>
           </w:tcPr>
           <w:p>
             <w:pPr>
@@ -1956,7 +2334,25 @@
               <w:ind w:left="0"/>
             </w:pPr>
             <w:r>
-              <w:t>{ id:=17, title:=’abc’ }</w:t>
+              <w:t xml:space="preserve">{ </w:t>
+            </w:r>
+            <w:r>
+              <w:t>age:</w:t>
+            </w:r>
+            <w:r>
+              <w:t xml:space="preserve">=17, </w:t>
+            </w:r>
+            <w:r>
+              <w:t>name:</w:t>
+            </w:r>
+            <w:r>
+              <w:t>=’</w:t>
+            </w:r>
+            <w:r>
+              <w:t>mr</w:t>
+            </w:r>
+            <w:r>
+              <w:t>’ }</w:t>
             </w:r>
           </w:p>
           <w:p>
@@ -1965,13 +2361,37 @@
               <w:ind w:left="0"/>
             </w:pPr>
             <w:r>
-              <w:t>{ id:=xxx, title:=yyy }</w:t>
-            </w:r>
-          </w:p>
-        </w:tc>
-        <w:tc>
-          <w:tcPr>
-            <w:tcW w:w="5244" w:type="dxa"/>
+              <w:t xml:space="preserve">{ </w:t>
+            </w:r>
+            <w:r>
+              <w:t>age:</w:t>
+            </w:r>
+            <w:r>
+              <w:t>=</w:t>
+            </w:r>
+            <w:r>
+              <w:t>x</w:t>
+            </w:r>
+            <w:r>
+              <w:t xml:space="preserve">, </w:t>
+            </w:r>
+            <w:r>
+              <w:t>name:</w:t>
+            </w:r>
+            <w:r>
+              <w:t>=</w:t>
+            </w:r>
+            <w:r>
+              <w:t>t</w:t>
+            </w:r>
+            <w:r>
+              <w:t xml:space="preserve"> }</w:t>
+            </w:r>
+          </w:p>
+        </w:tc>
+        <w:tc>
+          <w:tcPr>
+            <w:tcW w:w="4827" w:type="dxa"/>
             <w:gridSpan w:val="2"/>
           </w:tcPr>
           <w:p>
@@ -1991,7 +2411,7 @@
         </w:trPr>
         <w:tc>
           <w:tcPr>
-            <w:tcW w:w="3544" w:type="dxa"/>
+            <w:tcW w:w="3961" w:type="dxa"/>
           </w:tcPr>
           <w:p>
             <w:pPr>
@@ -1999,7 +2419,34 @@
               <w:ind w:left="0"/>
             </w:pPr>
             <w:r>
-              <w:t>{{ id:=17, title:=’abc’ })</w:t>
+              <w:t xml:space="preserve">{{ </w:t>
+            </w:r>
+            <w:r>
+              <w:t>age:</w:t>
+            </w:r>
+            <w:r>
+              <w:t>=1</w:t>
+            </w:r>
+            <w:r>
+              <w:t>8</w:t>
+            </w:r>
+            <w:r>
+              <w:t xml:space="preserve">, </w:t>
+            </w:r>
+            <w:r>
+              <w:t>name:</w:t>
+            </w:r>
+            <w:r>
+              <w:t>=’</w:t>
+            </w:r>
+            <w:r>
+              <w:t>miss</w:t>
+            </w:r>
+            <w:r>
+              <w:t>’ }</w:t>
+            </w:r>
+            <w:r>
+              <w:t>}</w:t>
             </w:r>
           </w:p>
           <w:p>
@@ -2008,13 +2455,73 @@
               <w:ind w:left="0"/>
             </w:pPr>
             <w:r>
-              <w:t>{{ id:=xxx, title:=yyy }}</w:t>
-            </w:r>
-          </w:p>
-        </w:tc>
-        <w:tc>
-          <w:tcPr>
-            <w:tcW w:w="5234" w:type="dxa"/>
+              <w:t xml:space="preserve">{{ </w:t>
+            </w:r>
+            <w:r>
+              <w:t>age:number</w:t>
+            </w:r>
+            <w:r>
+              <w:t xml:space="preserve">, </w:t>
+            </w:r>
+            <w:r>
+              <w:t>name:</w:t>
+            </w:r>
+            <w:r>
+              <w:t>=</w:t>
+            </w:r>
+            <w:r>
+              <w:t>text</w:t>
+            </w:r>
+            <w:r>
+              <w:t xml:space="preserve"> }</w:t>
+            </w:r>
+          </w:p>
+          <w:p>
+            <w:pPr>
+              <w:pStyle w:val="Source"/>
+              <w:ind w:left="0"/>
+            </w:pPr>
+            <w:r>
+              <w:t xml:space="preserve">  (18, ‘miss’) }</w:t>
+            </w:r>
+          </w:p>
+          <w:p>
+            <w:pPr>
+              <w:pStyle w:val="Source"/>
+              <w:ind w:left="0"/>
+            </w:pPr>
+            <w:r>
+              <w:t xml:space="preserve">{{ </w:t>
+            </w:r>
+            <w:r>
+              <w:t>age:</w:t>
+            </w:r>
+            <w:r>
+              <w:t>=</w:t>
+            </w:r>
+            <w:r>
+              <w:t>x</w:t>
+            </w:r>
+            <w:r>
+              <w:t xml:space="preserve">, </w:t>
+            </w:r>
+            <w:r>
+              <w:t>name:</w:t>
+            </w:r>
+            <w:r>
+              <w:t>=</w:t>
+            </w:r>
+            <w:r>
+              <w:t xml:space="preserve">t </w:t>
+            </w:r>
+            <w:r>
+              <w:t>}}</w:t>
+            </w:r>
+          </w:p>
+        </w:tc>
+        <w:tc>
+          <w:tcPr>
+            <w:tcW w:w="4817" w:type="dxa"/>
           </w:tcPr>
           <w:p>
             <w:pPr>
@@ -2034,7 +2541,7 @@
         </w:trPr>
         <w:tc>
           <w:tcPr>
-            <w:tcW w:w="3544" w:type="dxa"/>
+            <w:tcW w:w="3961" w:type="dxa"/>
           </w:tcPr>
           <w:p>
             <w:pPr>
@@ -2042,7 +2549,22 @@
               <w:ind w:left="0"/>
             </w:pPr>
             <w:r>
-              <w:t>&lt;typename&gt;(17, ‘abc’)</w:t>
+              <w:t>person</w:t>
+            </w:r>
+            <w:r>
+              <w:t>(</w:t>
+            </w:r>
+            <w:r>
+              <w:t>21</w:t>
+            </w:r>
+            <w:r>
+              <w:t>, ‘</w:t>
+            </w:r>
+            <w:r>
+              <w:t>mrs</w:t>
+            </w:r>
+            <w:r>
+              <w:t>’)</w:t>
             </w:r>
           </w:p>
           <w:p>
@@ -2051,13 +2573,28 @@
               <w:ind w:left="0"/>
             </w:pPr>
             <w:r>
-              <w:t>&lt;typename&gt;(xxx, yyy)</w:t>
-            </w:r>
-          </w:p>
-        </w:tc>
-        <w:tc>
-          <w:tcPr>
-            <w:tcW w:w="5234" w:type="dxa"/>
+              <w:t>person</w:t>
+            </w:r>
+            <w:r>
+              <w:t>(</w:t>
+            </w:r>
+            <w:r>
+              <w:t>x</w:t>
+            </w:r>
+            <w:r>
+              <w:t xml:space="preserve">, </w:t>
+            </w:r>
+            <w:r>
+              <w:t>t</w:t>
+            </w:r>
+            <w:r>
+              <w:t>)</w:t>
+            </w:r>
+          </w:p>
+        </w:tc>
+        <w:tc>
+          <w:tcPr>
+            <w:tcW w:w="4817" w:type="dxa"/>
           </w:tcPr>
           <w:p>
             <w:pPr>
@@ -2066,6 +2603,93 @@
             </w:pPr>
             <w:r>
               <w:t>User defined type value</w:t>
+            </w:r>
+          </w:p>
+        </w:tc>
+      </w:tr>
+      <w:tr>
+        <w:trPr>
+          <w:gridAfter w:val="1"/>
+          <w:wAfter w:w="10" w:type="dxa"/>
+        </w:trPr>
+        <w:tc>
+          <w:tcPr>
+            <w:tcW w:w="3961" w:type="dxa"/>
+          </w:tcPr>
+          <w:p>
+            <w:pPr>
+              <w:pStyle w:val="Source"/>
+              <w:ind w:left="0"/>
+              <w:rPr>
+                <w:rStyle w:val="Charsource"/>
+              </w:rPr>
+            </w:pPr>
+            <w:r>
+              <w:rPr>
+                <w:rStyle w:val="Charsource"/>
+              </w:rPr>
+              <w:t xml:space="preserve">do { </w:t>
+            </w:r>
+            <w:r>
+              <w:rPr>
+                <w:rStyle w:val="Charsource"/>
+              </w:rPr>
+              <w:t>17</w:t>
+            </w:r>
+            <w:r>
+              <w:rPr>
+                <w:rStyle w:val="Charsource"/>
+              </w:rPr>
+              <w:t xml:space="preserve"> }</w:t>
+            </w:r>
+          </w:p>
+          <w:p>
+            <w:pPr>
+              <w:pStyle w:val="Source"/>
+              <w:ind w:left="0"/>
+              <w:rPr>
+                <w:rStyle w:val="Charsource"/>
+              </w:rPr>
+            </w:pPr>
+            <w:r>
+              <w:rPr>
+                <w:rStyle w:val="Charsource"/>
+                <w:highlight w:val="yellow"/>
+              </w:rPr>
+              <w:t xml:space="preserve">do </w:t>
+            </w:r>
+            <w:r>
+              <w:rPr>
+                <w:rStyle w:val="Charsource"/>
+                <w:highlight w:val="yellow"/>
+              </w:rPr>
+              <w:t>17</w:t>
+            </w:r>
+            <w:r>
+              <w:rPr>
+                <w:rStyle w:val="Charsource"/>
+                <w:highlight w:val="yellow"/>
+              </w:rPr>
+              <w:t xml:space="preserve"> end</w:t>
+            </w:r>
+          </w:p>
+        </w:tc>
+        <w:tc>
+          <w:tcPr>
+            <w:tcW w:w="4817" w:type="dxa"/>
+          </w:tcPr>
+          <w:p>
+            <w:pPr>
+              <w:pStyle w:val="TableText"/>
+            </w:pPr>
+            <w:r>
+              <w:t>Sequence of expression</w:t>
+            </w:r>
+            <w:r>
+              <w:t>s</w:t>
+            </w:r>
+            <w:r>
+              <w:t>; last is its value.</w:t>
             </w:r>
           </w:p>
         </w:tc>
@@ -2164,13 +2788,8 @@
               <w:pStyle w:val="Source"/>
               <w:ind w:left="0"/>
             </w:pPr>
-            <w:proofErr w:type="spellStart"/>
-            <w:r>
-              <w:t>var</w:t>
-            </w:r>
-            <w:proofErr w:type="spellEnd"/>
-            <w:r>
-              <w:t xml:space="preserve"> := expr </w:t>
+            <w:r>
+              <w:t xml:space="preserve">var := expr </w:t>
             </w:r>
           </w:p>
         </w:tc>
@@ -2200,13 +2819,8 @@
               <w:pStyle w:val="Source"/>
               <w:ind w:left="0"/>
             </w:pPr>
-            <w:proofErr w:type="spellStart"/>
-            <w:r>
-              <w:t>var</w:t>
-            </w:r>
-            <w:proofErr w:type="spellEnd"/>
-            <w:r>
-              <w:t xml:space="preserve"> =&gt; expr </w:t>
+            <w:r>
+              <w:t xml:space="preserve">var =&gt; expr </w:t>
             </w:r>
           </w:p>
         </w:tc>
@@ -2239,29 +2853,8 @@
               <w:pStyle w:val="Source"/>
               <w:ind w:left="0"/>
             </w:pPr>
-            <w:proofErr w:type="spellStart"/>
-            <w:r>
-              <w:t>var</w:t>
-            </w:r>
-            <w:proofErr w:type="spellEnd"/>
-            <w:r>
-              <w:t>(</w:t>
-            </w:r>
-            <w:proofErr w:type="spellStart"/>
-            <w:r>
-              <w:t>x:type,y:type</w:t>
-            </w:r>
-            <w:proofErr w:type="spellEnd"/>
-            <w:r>
-              <w:t>) =&gt; expr(</w:t>
-            </w:r>
-            <w:proofErr w:type="spellStart"/>
-            <w:r>
-              <w:t>x,y</w:t>
-            </w:r>
-            <w:proofErr w:type="spellEnd"/>
-            <w:r>
-              <w:t xml:space="preserve">) </w:t>
+            <w:r>
+              <w:t xml:space="preserve">var(x:type,y:type) =&gt; expr(x,y) </w:t>
             </w:r>
           </w:p>
         </w:tc>
@@ -2291,21 +2884,8 @@
               <w:pStyle w:val="Source"/>
               <w:ind w:left="0"/>
             </w:pPr>
-            <w:proofErr w:type="spellStart"/>
-            <w:r>
-              <w:t>var</w:t>
-            </w:r>
-            <w:proofErr w:type="spellEnd"/>
-            <w:r>
-              <w:t>(</w:t>
-            </w:r>
-            <w:proofErr w:type="spellStart"/>
-            <w:r>
-              <w:t>x:type,y:type</w:t>
-            </w:r>
-            <w:proofErr w:type="spellEnd"/>
-            <w:r>
-              <w:t>) =&gt;</w:t>
+            <w:r>
+              <w:t>var(x:type,y:type) =&gt;</w:t>
             </w:r>
             <w:r>
               <w:t xml:space="preserve"> do {</w:t>
@@ -2326,15 +2906,7 @@
               <w:ind w:left="0"/>
             </w:pPr>
             <w:r>
-              <w:t xml:space="preserve">  expr(</w:t>
-            </w:r>
-            <w:proofErr w:type="spellStart"/>
-            <w:r>
-              <w:t>x,y,z</w:t>
-            </w:r>
-            <w:proofErr w:type="spellEnd"/>
-            <w:r>
-              <w:t>)</w:t>
+              <w:t xml:space="preserve">  expr(x,y,z)</w:t>
             </w:r>
           </w:p>
           <w:p>
@@ -2460,7 +3032,6 @@
         <w:pStyle w:val="Heading2"/>
       </w:pPr>
       <w:r>
-        <w:lastRenderedPageBreak/>
         <w:t>Variables</w:t>
       </w:r>
     </w:p>
@@ -2531,7 +3102,32 @@
               <w:rPr>
                 <w:rStyle w:val="Charsource"/>
               </w:rPr>
-              <w:t>T := { id:=17, title:=’abc’ }</w:t>
+              <w:lastRenderedPageBreak/>
+              <w:t xml:space="preserve">T := { </w:t>
+            </w:r>
+            <w:r>
+              <w:rPr>
+                <w:rStyle w:val="Charsource"/>
+              </w:rPr>
+              <w:t>age:</w:t>
+            </w:r>
+            <w:r>
+              <w:rPr>
+                <w:rStyle w:val="Charsource"/>
+              </w:rPr>
+              <w:t xml:space="preserve">=17, </w:t>
+            </w:r>
+            <w:r>
+              <w:rPr>
+                <w:rStyle w:val="Charsource"/>
+              </w:rPr>
+              <w:t>name:</w:t>
+            </w:r>
+            <w:r>
+              <w:rPr>
+                <w:rStyle w:val="Charsource"/>
+              </w:rPr>
+              <w:t>=’abc’ }</w:t>
             </w:r>
           </w:p>
           <w:p>
@@ -2546,7 +3142,31 @@
               <w:rPr>
                 <w:rStyle w:val="Charsource"/>
               </w:rPr>
-              <w:t>R := {{ id:=17, title:=’abc’ })</w:t>
+              <w:t xml:space="preserve">R := {{ </w:t>
+            </w:r>
+            <w:r>
+              <w:rPr>
+                <w:rStyle w:val="Charsource"/>
+              </w:rPr>
+              <w:t>age:</w:t>
+            </w:r>
+            <w:r>
+              <w:rPr>
+                <w:rStyle w:val="Charsource"/>
+              </w:rPr>
+              <w:t xml:space="preserve">=17, </w:t>
+            </w:r>
+            <w:r>
+              <w:rPr>
+                <w:rStyle w:val="Charsource"/>
+              </w:rPr>
+              <w:t>name:</w:t>
+            </w:r>
+            <w:r>
+              <w:rPr>
+                <w:rStyle w:val="Charsource"/>
+              </w:rPr>
+              <w:t>=’abc’ })</w:t>
             </w:r>
           </w:p>
         </w:tc>
@@ -2664,7 +3284,28 @@
                 <w:rFonts w:ascii="Courier New" w:hAnsi="Courier New"/>
                 <w:highlight w:val="yellow"/>
               </w:rPr>
-              <w:t>id:=17, title:=’abc’ }</w:t>
+              <w:t>age:</w:t>
+            </w:r>
+            <w:r>
+              <w:rPr>
+                <w:rFonts w:ascii="Courier New" w:hAnsi="Courier New"/>
+                <w:highlight w:val="yellow"/>
+              </w:rPr>
+              <w:t xml:space="preserve">=17, </w:t>
+            </w:r>
+            <w:r>
+              <w:rPr>
+                <w:rFonts w:ascii="Courier New" w:hAnsi="Courier New"/>
+                <w:highlight w:val="yellow"/>
+              </w:rPr>
+              <w:t>name:</w:t>
+            </w:r>
+            <w:r>
+              <w:rPr>
+                <w:rFonts w:ascii="Courier New" w:hAnsi="Courier New"/>
+                <w:highlight w:val="yellow"/>
+              </w:rPr>
+              <w:t>=’abc’ }</w:t>
             </w:r>
           </w:p>
           <w:p>
@@ -2733,15 +3374,7 @@
         <w:rPr>
           <w:rStyle w:val="Charsource"/>
         </w:rPr>
-        <w:t>clo</w:t>
-      </w:r>
-      <w:bookmarkStart w:id="0" w:name="_GoBack"/>
-      <w:bookmarkEnd w:id="0"/>
-      <w:r>
-        <w:rPr>
-          <w:rStyle w:val="Charsource"/>
-        </w:rPr>
-        <w:t>sed</w:t>
+        <w:t>closed</w:t>
       </w:r>
       <w:r>
         <w:t xml:space="preserve"> expression may appear outside a relational scope.</w:t>
@@ -2759,8 +3392,8 @@
         <w:tblLook w:val="04A0" w:firstRow="1" w:lastRow="0" w:firstColumn="1" w:lastColumn="0" w:noHBand="0" w:noVBand="1"/>
       </w:tblPr>
       <w:tblGrid>
-        <w:gridCol w:w="4811"/>
-        <w:gridCol w:w="4812"/>
+        <w:gridCol w:w="2838"/>
+        <w:gridCol w:w="5940"/>
       </w:tblGrid>
       <w:tr>
         <w:trPr>
@@ -3368,7 +4001,6 @@
               <w:rPr>
                 <w:rStyle w:val="Charsource"/>
               </w:rPr>
-              <w:lastRenderedPageBreak/>
               <w:t>[{</w:t>
             </w:r>
             <w:r>
@@ -3629,6 +4261,7 @@
         <w:pStyle w:val="Heading2"/>
       </w:pPr>
       <w:r>
+        <w:lastRenderedPageBreak/>
         <w:t>Metadata</w:t>
       </w:r>
     </w:p>
@@ -9612,7 +10245,7 @@
       <w:rPr>
         <w:noProof/>
       </w:rPr>
-      <w:t>3</w:t>
+      <w:t>4</w:t>
     </w:r>
     <w:r>
       <w:rPr>
@@ -11422,6 +12055,7 @@
   <w:style w:type="character" w:default="1" w:styleId="DefaultParagraphFont">
     <w:name w:val="Default Paragraph Font"/>
     <w:uiPriority w:val="1"/>
+    <w:semiHidden/>
     <w:unhideWhenUsed/>
   </w:style>
   <w:style w:type="table" w:default="1" w:styleId="TableNormal">
@@ -11449,10 +12083,9 @@
     <w:name w:val="Body Text"/>
     <w:basedOn w:val="Normal"/>
     <w:link w:val="BodyTextChar"/>
-    <w:rsid w:val="002C020D"/>
+    <w:rsid w:val="005E0A0D"/>
     <w:pPr>
       <w:widowControl/>
-      <w:spacing w:before="60"/>
       <w:ind w:left="851"/>
       <w:jc w:val="both"/>
     </w:pPr>
@@ -11464,7 +12097,7 @@
     <w:name w:val="Body Text Char"/>
     <w:basedOn w:val="DefaultParagraphFont"/>
     <w:link w:val="BodyText"/>
-    <w:rsid w:val="001D2A51"/>
+    <w:rsid w:val="005E0A0D"/>
     <w:rPr>
       <w:rFonts w:ascii="Century Schoolbook" w:hAnsi="Century Schoolbook" w:cs="Tahoma"/>
       <w:lang w:eastAsia="en-US"/>
@@ -12698,7 +13331,7 @@
 </file>
 
 <file path=customXml/itemProps1.xml><?xml version="1.0" encoding="utf-8"?>
-<ds:datastoreItem xmlns:ds="http://schemas.openxmlformats.org/officeDocument/2006/customXml" ds:itemID="{A9FDC6F5-8CF3-4D65-A65E-7483D917035E}">
+<ds:datastoreItem xmlns:ds="http://schemas.openxmlformats.org/officeDocument/2006/customXml" ds:itemID="{D1759BC5-7509-43B8-8FBA-CB90E76E0813}">
   <ds:schemaRefs>
     <ds:schemaRef ds:uri="http://schemas.openxmlformats.org/officeDocument/2006/bibliography"/>
   </ds:schemaRefs>
@@ -12706,7 +13339,7 @@
 </file>
 
 <file path=customXml/itemProps2.xml><?xml version="1.0" encoding="utf-8"?>
-<ds:datastoreItem xmlns:ds="http://schemas.openxmlformats.org/officeDocument/2006/customXml" ds:itemID="{EA40C852-11D8-4B04-9733-89D9C25C419E}">
+<ds:datastoreItem xmlns:ds="http://schemas.openxmlformats.org/officeDocument/2006/customXml" ds:itemID="{905F3BF6-A276-40D1-AA24-40455BFADF2E}">
   <ds:schemaRefs>
     <ds:schemaRef ds:uri="http://schemas.openxmlformats.org/officeDocument/2006/bibliography"/>
   </ds:schemaRefs>
@@ -12714,7 +13347,7 @@
 </file>
 
 <file path=customXml/itemProps3.xml><?xml version="1.0" encoding="utf-8"?>
-<ds:datastoreItem xmlns:ds="http://schemas.openxmlformats.org/officeDocument/2006/customXml" ds:itemID="{C18A3377-0BA5-4B94-8D1C-100F075FDF97}">
+<ds:datastoreItem xmlns:ds="http://schemas.openxmlformats.org/officeDocument/2006/customXml" ds:itemID="{7D2523DC-2292-4DE8-AE4A-E3F4B0215D09}">
   <ds:schemaRefs>
     <ds:schemaRef ds:uri="http://schemas.openxmlformats.org/officeDocument/2006/bibliography"/>
   </ds:schemaRefs>
@@ -12722,7 +13355,7 @@
 </file>
 
 <file path=customXml/itemProps4.xml><?xml version="1.0" encoding="utf-8"?>
-<ds:datastoreItem xmlns:ds="http://schemas.openxmlformats.org/officeDocument/2006/customXml" ds:itemID="{69DDDDCB-1D68-4A1B-9312-1A9C3CB69845}">
+<ds:datastoreItem xmlns:ds="http://schemas.openxmlformats.org/officeDocument/2006/customXml" ds:itemID="{43961539-DC00-4DCB-B357-BF21F885D70E}">
   <ds:schemaRefs>
     <ds:schemaRef ds:uri="http://schemas.openxmlformats.org/officeDocument/2006/bibliography"/>
   </ds:schemaRefs>

</xml_diff>

<commit_message>
user type syntax no colon Rewrite DateValue as subtype/user type Fix for create datevalue Sample6
</commit_message>
<xml_diff>
--- a/Docs/AndlNotes5.docx
+++ b/Docs/AndlNotes5.docx
@@ -452,31 +452,7 @@
               <w:rPr>
                 <w:rStyle w:val="Charsource"/>
               </w:rPr>
-              <w:t>age:=</w:t>
-            </w:r>
-            <w:r>
-              <w:rPr>
-                <w:rStyle w:val="Charsource"/>
-              </w:rPr>
-              <w:t>a</w:t>
-            </w:r>
-            <w:r>
-              <w:rPr>
-                <w:rStyle w:val="Charsource"/>
-              </w:rPr>
-              <w:t>, name:=</w:t>
-            </w:r>
-            <w:r>
-              <w:rPr>
-                <w:rStyle w:val="Charsource"/>
-              </w:rPr>
-              <w:t>b</w:t>
-            </w:r>
-            <w:r>
-              <w:rPr>
-                <w:rStyle w:val="Charsource"/>
-              </w:rPr>
-              <w:t xml:space="preserve"> </w:t>
+              <w:t xml:space="preserve">age:=a, name:=b </w:t>
             </w:r>
             <w:r>
               <w:rPr>
@@ -510,15 +486,7 @@
               <w:t xml:space="preserve"> or value,</w:t>
             </w:r>
             <w:r>
-              <w:t xml:space="preserve"> </w:t>
-            </w:r>
-            <w:proofErr w:type="spellStart"/>
-            <w:r>
-              <w:t>or</w:t>
-            </w:r>
-            <w:proofErr w:type="spellEnd"/>
-            <w:r>
-              <w:t xml:space="preserve"> </w:t>
+              <w:t xml:space="preserve"> or </w:t>
             </w:r>
             <w:r>
               <w:t>the attributes to be found in an output relation.</w:t>
@@ -553,10 +521,7 @@
               <w:pStyle w:val="TableText"/>
             </w:pPr>
             <w:r>
-              <w:t>For now, single braces a</w:t>
-            </w:r>
-            <w:r>
-              <w:t>lso delineate do block.</w:t>
+              <w:t>For now, single braces also delineate do block.</w:t>
             </w:r>
           </w:p>
         </w:tc>
@@ -688,19 +653,7 @@
               <w:rPr>
                 <w:rStyle w:val="Charsource"/>
               </w:rPr>
-              <w:t xml:space="preserve">[ </w:t>
-            </w:r>
-            <w:r>
-              <w:rPr>
-                <w:rStyle w:val="Charsource"/>
-              </w:rPr>
-              <w:t>{ age, name, marks }</w:t>
-            </w:r>
-            <w:r>
-              <w:rPr>
-                <w:rStyle w:val="Charsource"/>
-              </w:rPr>
-              <w:t xml:space="preserve"> ]</w:t>
+              <w:t>[ { age, name, marks } ]</w:t>
             </w:r>
           </w:p>
           <w:p>
@@ -715,31 +668,7 @@
               <w:rPr>
                 <w:rStyle w:val="Charsource"/>
               </w:rPr>
-              <w:t xml:space="preserve">[ { </w:t>
-            </w:r>
-            <w:r>
-              <w:rPr>
-                <w:rStyle w:val="Charsource"/>
-              </w:rPr>
-              <w:t>oldest:=max(</w:t>
-            </w:r>
-            <w:r>
-              <w:rPr>
-                <w:rStyle w:val="Charsource"/>
-              </w:rPr>
-              <w:t>age</w:t>
-            </w:r>
-            <w:r>
-              <w:rPr>
-                <w:rStyle w:val="Charsource"/>
-              </w:rPr>
-              <w:t>)</w:t>
-            </w:r>
-            <w:r>
-              <w:rPr>
-                <w:rStyle w:val="Charsource"/>
-              </w:rPr>
-              <w:t xml:space="preserve"> } ]</w:t>
+              <w:t>[ { oldest:=max(age) } ]</w:t>
             </w:r>
           </w:p>
           <w:p>
@@ -912,8 +841,6 @@
               <w:lastRenderedPageBreak/>
               <w:t>:= =&gt; :</w:t>
             </w:r>
-            <w:bookmarkStart w:id="0" w:name="_GoBack"/>
-            <w:bookmarkEnd w:id="0"/>
           </w:p>
         </w:tc>
         <w:tc>
@@ -2246,7 +2173,16 @@
               <w:pStyle w:val="TableText"/>
             </w:pPr>
             <w:r>
-              <w:t>User defined subtype. No components, but value must satisfy constraint predicate.</w:t>
+              <w:t>S</w:t>
+            </w:r>
+            <w:r>
+              <w:t>ubtype. No components, but value must satisfy constraint predicate</w:t>
+            </w:r>
+            <w:r>
+              <w:t>, if specified</w:t>
+            </w:r>
+            <w:r>
+              <w:t>.</w:t>
             </w:r>
           </w:p>
         </w:tc>
@@ -2621,55 +2557,101 @@
               <w:pStyle w:val="Source"/>
               <w:ind w:left="0"/>
               <w:rPr>
-                <w:rStyle w:val="Charsource"/>
-              </w:rPr>
-            </w:pPr>
-            <w:r>
-              <w:rPr>
-                <w:rStyle w:val="Charsource"/>
-              </w:rPr>
-              <w:t xml:space="preserve">do { </w:t>
-            </w:r>
-            <w:r>
-              <w:rPr>
-                <w:rStyle w:val="Charsource"/>
+                <w:highlight w:val="yellow"/>
+              </w:rPr>
+            </w:pPr>
+            <w:r>
+              <w:rPr>
+                <w:highlight w:val="yellow"/>
+              </w:rPr>
+              <w:t>int(1234)</w:t>
+            </w:r>
+          </w:p>
+          <w:p>
+            <w:pPr>
+              <w:pStyle w:val="Source"/>
+              <w:ind w:left="0"/>
+              <w:rPr>
+                <w:highlight w:val="yellow"/>
+              </w:rPr>
+            </w:pPr>
+            <w:r>
+              <w:rPr>
+                <w:highlight w:val="yellow"/>
+              </w:rPr>
+              <w:t>date(t’31/12/2015’)</w:t>
+            </w:r>
+          </w:p>
+        </w:tc>
+        <w:tc>
+          <w:tcPr>
+            <w:tcW w:w="4817" w:type="dxa"/>
+          </w:tcPr>
+          <w:p>
+            <w:pPr>
+              <w:pStyle w:val="BodyText"/>
+              <w:ind w:left="0"/>
+            </w:pPr>
+            <w:r>
+              <w:rPr>
+                <w:highlight w:val="yellow"/>
+              </w:rPr>
+              <w:t>Subtype value</w:t>
+            </w:r>
+          </w:p>
+        </w:tc>
+      </w:tr>
+      <w:tr>
+        <w:trPr>
+          <w:gridAfter w:val="1"/>
+          <w:wAfter w:w="10" w:type="dxa"/>
+        </w:trPr>
+        <w:tc>
+          <w:tcPr>
+            <w:tcW w:w="3961" w:type="dxa"/>
+          </w:tcPr>
+          <w:p>
+            <w:pPr>
+              <w:pStyle w:val="Source"/>
+              <w:ind w:left="0"/>
+              <w:rPr>
+                <w:rStyle w:val="Charsource"/>
+              </w:rPr>
+            </w:pPr>
+            <w:r>
+              <w:rPr>
+                <w:rStyle w:val="Charsource"/>
+              </w:rPr>
+              <w:t>do { 17 }</w:t>
+            </w:r>
+          </w:p>
+          <w:p>
+            <w:pPr>
+              <w:pStyle w:val="Source"/>
+              <w:ind w:left="0"/>
+              <w:rPr>
+                <w:rStyle w:val="Charsource"/>
+              </w:rPr>
+            </w:pPr>
+            <w:r>
+              <w:rPr>
+                <w:rStyle w:val="Charsource"/>
+                <w:highlight w:val="yellow"/>
+              </w:rPr>
+              <w:t xml:space="preserve">do </w:t>
+            </w:r>
+            <w:r>
+              <w:rPr>
+                <w:rStyle w:val="Charsource"/>
+                <w:highlight w:val="yellow"/>
               </w:rPr>
               <w:t>17</w:t>
             </w:r>
             <w:r>
               <w:rPr>
                 <w:rStyle w:val="Charsource"/>
-              </w:rPr>
-              <w:t xml:space="preserve"> }</w:t>
-            </w:r>
-          </w:p>
-          <w:p>
-            <w:pPr>
-              <w:pStyle w:val="Source"/>
-              <w:ind w:left="0"/>
-              <w:rPr>
-                <w:rStyle w:val="Charsource"/>
-              </w:rPr>
-            </w:pPr>
-            <w:r>
-              <w:rPr>
-                <w:rStyle w:val="Charsource"/>
                 <w:highlight w:val="yellow"/>
               </w:rPr>
-              <w:t xml:space="preserve">do </w:t>
-            </w:r>
-            <w:r>
-              <w:rPr>
-                <w:rStyle w:val="Charsource"/>
-                <w:highlight w:val="yellow"/>
-              </w:rPr>
-              <w:t>17</w:t>
-            </w:r>
-            <w:r>
-              <w:rPr>
-                <w:rStyle w:val="Charsource"/>
-                <w:highlight w:val="yellow"/>
-              </w:rPr>
               <w:t xml:space="preserve"> end</w:t>
             </w:r>
           </w:p>
@@ -2683,13 +2665,7 @@
               <w:pStyle w:val="TableText"/>
             </w:pPr>
             <w:r>
-              <w:t>Sequence of expression</w:t>
-            </w:r>
-            <w:r>
-              <w:t>s</w:t>
-            </w:r>
-            <w:r>
-              <w:t>; last is its value.</w:t>
+              <w:t>Sequence of expressions; last is its value.</w:t>
             </w:r>
           </w:p>
         </w:tc>
@@ -2955,11 +2931,43 @@
         <w:t xml:space="preserve">The </w:t>
       </w:r>
       <w:r>
-        <w:t xml:space="preserve">do block can contain any number of expressions, and returns the value of the last evaluated, which may be VOID. </w:t>
-      </w:r>
-      <w:r>
-        <w:t>[A value of type VOID is simply ignored/discarded. Both assignment operators return VOID which prevents them from appearing elsewhere in expressions.]</w:t>
-      </w:r>
+        <w:t xml:space="preserve">do block can contain any number of expressions, and returns the value of the last evaluated, which may be </w:t>
+      </w:r>
+      <w:r>
+        <w:rPr>
+          <w:rStyle w:val="Charsource"/>
+        </w:rPr>
+        <w:t>VOID</w:t>
+      </w:r>
+      <w:r>
+        <w:t xml:space="preserve">. </w:t>
+      </w:r>
+      <w:r>
+        <w:t xml:space="preserve">[A value of type </w:t>
+      </w:r>
+      <w:r>
+        <w:rPr>
+          <w:rStyle w:val="Charsource"/>
+        </w:rPr>
+        <w:t>VOID</w:t>
+      </w:r>
+      <w:r>
+        <w:t xml:space="preserve"> is simply ignored/discarded. Both assignment operators return </w:t>
+      </w:r>
+      <w:r>
+        <w:rPr>
+          <w:rStyle w:val="Charsource"/>
+        </w:rPr>
+        <w:t>VOID</w:t>
+      </w:r>
+      <w:r>
+        <w:t xml:space="preserve"> which prevents them from appearing elsewhere in expressions.]</w:t>
+      </w:r>
+    </w:p>
+    <w:p>
+      <w:pPr>
+        <w:pStyle w:val="BodyText"/>
+      </w:pPr>
     </w:p>
     <w:p>
       <w:pPr>
@@ -3066,6 +3074,7 @@
               <w:pStyle w:val="TableText"/>
             </w:pPr>
             <w:r>
+              <w:lastRenderedPageBreak/>
               <w:t>Example</w:t>
             </w:r>
           </w:p>
@@ -3102,7 +3111,6 @@
               <w:rPr>
                 <w:rStyle w:val="Charsource"/>
               </w:rPr>
-              <w:lastRenderedPageBreak/>
               <w:t xml:space="preserve">T := { </w:t>
             </w:r>
             <w:r>
@@ -4244,6 +4252,7 @@
         <w:pStyle w:val="BodyText"/>
       </w:pPr>
       <w:r>
+        <w:lastRenderedPageBreak/>
         <w:t xml:space="preserve">Extend variants compute a new attribute by evaluating an expression, which may perform an arbitrary computation and may be open or aggregating or both. If combined with </w:t>
       </w:r>
       <w:r>
@@ -4261,7 +4270,6 @@
         <w:pStyle w:val="Heading2"/>
       </w:pPr>
       <w:r>
-        <w:lastRenderedPageBreak/>
         <w:t>Metadata</w:t>
       </w:r>
     </w:p>
@@ -4743,6 +4751,18 @@
               <w:t>User defined type</w:t>
             </w:r>
           </w:p>
+          <w:p>
+            <w:pPr>
+              <w:pStyle w:val="BodyText"/>
+              <w:ind w:left="0"/>
+            </w:pPr>
+            <w:r>
+              <w:rPr>
+                <w:highlight w:val="yellow"/>
+              </w:rPr>
+              <w:t>Subtype</w:t>
+            </w:r>
+          </w:p>
         </w:tc>
         <w:tc>
           <w:tcPr>
@@ -4754,7 +4774,12 @@
               <w:ind w:left="0"/>
             </w:pPr>
             <w:r>
-              <w:t>Type definition used by other catalog entries.</w:t>
+              <w:t>Typ</w:t>
+            </w:r>
+            <w:bookmarkStart w:id="0" w:name="_GoBack"/>
+            <w:bookmarkEnd w:id="0"/>
+            <w:r>
+              <w:t>e definition used by other catalog entries.</w:t>
             </w:r>
           </w:p>
         </w:tc>
@@ -10220,14 +10245,27 @@
     <w:pPr>
       <w:pStyle w:val="Footer"/>
     </w:pPr>
-    <w:fldSimple w:instr=" FILENAME \* MERGEFORMAT ">
-      <w:r>
-        <w:rPr>
-          <w:noProof/>
-        </w:rPr>
-        <w:t>AndlNotes5.docx</w:t>
-      </w:r>
-    </w:fldSimple>
+    <w:r>
+      <w:fldChar w:fldCharType="begin"/>
+    </w:r>
+    <w:r>
+      <w:instrText xml:space="preserve"> FILENAME \* MERGEFORMAT </w:instrText>
+    </w:r>
+    <w:r>
+      <w:fldChar w:fldCharType="separate"/>
+    </w:r>
+    <w:r>
+      <w:rPr>
+        <w:noProof/>
+      </w:rPr>
+      <w:t>AndlNotes5.docx</w:t>
+    </w:r>
+    <w:r>
+      <w:rPr>
+        <w:noProof/>
+      </w:rPr>
+      <w:fldChar w:fldCharType="end"/>
+    </w:r>
     <w:r>
       <w:tab/>
       <w:t xml:space="preserve"> Page</w:t>
@@ -10245,7 +10283,7 @@
       <w:rPr>
         <w:noProof/>
       </w:rPr>
-      <w:t>4</w:t>
+      <w:t>5</w:t>
     </w:r>
     <w:r>
       <w:rPr>
@@ -10263,14 +10301,27 @@
     <w:pPr>
       <w:pStyle w:val="Footer"/>
     </w:pPr>
-    <w:fldSimple w:instr=" FILENAME   \* MERGEFORMAT ">
-      <w:r>
-        <w:rPr>
-          <w:noProof/>
-        </w:rPr>
-        <w:t>Document1</w:t>
-      </w:r>
-    </w:fldSimple>
+    <w:r>
+      <w:fldChar w:fldCharType="begin"/>
+    </w:r>
+    <w:r>
+      <w:instrText xml:space="preserve"> FILENAME   \* MERGEFORMAT </w:instrText>
+    </w:r>
+    <w:r>
+      <w:fldChar w:fldCharType="separate"/>
+    </w:r>
+    <w:r>
+      <w:rPr>
+        <w:noProof/>
+      </w:rPr>
+      <w:t>Document1</w:t>
+    </w:r>
+    <w:r>
+      <w:rPr>
+        <w:noProof/>
+      </w:rPr>
+      <w:fldChar w:fldCharType="end"/>
+    </w:r>
     <w:r>
       <w:tab/>
       <w:t xml:space="preserve"> Page</w:t>
@@ -13331,7 +13382,7 @@
 </file>
 
 <file path=customXml/itemProps1.xml><?xml version="1.0" encoding="utf-8"?>
-<ds:datastoreItem xmlns:ds="http://schemas.openxmlformats.org/officeDocument/2006/customXml" ds:itemID="{D1759BC5-7509-43B8-8FBA-CB90E76E0813}">
+<ds:datastoreItem xmlns:ds="http://schemas.openxmlformats.org/officeDocument/2006/customXml" ds:itemID="{43961539-DC00-4DCB-B357-BF21F885D70E}">
   <ds:schemaRefs>
     <ds:schemaRef ds:uri="http://schemas.openxmlformats.org/officeDocument/2006/bibliography"/>
   </ds:schemaRefs>
@@ -13339,7 +13390,7 @@
 </file>
 
 <file path=customXml/itemProps2.xml><?xml version="1.0" encoding="utf-8"?>
-<ds:datastoreItem xmlns:ds="http://schemas.openxmlformats.org/officeDocument/2006/customXml" ds:itemID="{905F3BF6-A276-40D1-AA24-40455BFADF2E}">
+<ds:datastoreItem xmlns:ds="http://schemas.openxmlformats.org/officeDocument/2006/customXml" ds:itemID="{17D4DA83-6409-4D80-8FB3-2D15F7564F65}">
   <ds:schemaRefs>
     <ds:schemaRef ds:uri="http://schemas.openxmlformats.org/officeDocument/2006/bibliography"/>
   </ds:schemaRefs>
@@ -13347,7 +13398,7 @@
 </file>
 
 <file path=customXml/itemProps3.xml><?xml version="1.0" encoding="utf-8"?>
-<ds:datastoreItem xmlns:ds="http://schemas.openxmlformats.org/officeDocument/2006/customXml" ds:itemID="{7D2523DC-2292-4DE8-AE4A-E3F4B0215D09}">
+<ds:datastoreItem xmlns:ds="http://schemas.openxmlformats.org/officeDocument/2006/customXml" ds:itemID="{44393A3A-2203-48E2-A493-E11D1E3AB0AA}">
   <ds:schemaRefs>
     <ds:schemaRef ds:uri="http://schemas.openxmlformats.org/officeDocument/2006/bibliography"/>
   </ds:schemaRefs>
@@ -13355,7 +13406,7 @@
 </file>
 
 <file path=customXml/itemProps4.xml><?xml version="1.0" encoding="utf-8"?>
-<ds:datastoreItem xmlns:ds="http://schemas.openxmlformats.org/officeDocument/2006/customXml" ds:itemID="{43961539-DC00-4DCB-B357-BF21F885D70E}">
+<ds:datastoreItem xmlns:ds="http://schemas.openxmlformats.org/officeDocument/2006/customXml" ds:itemID="{1FF175C2-F3E9-4128-97B0-F50D3143D0EE}">
   <ds:schemaRefs>
     <ds:schemaRef ds:uri="http://schemas.openxmlformats.org/officeDocument/2006/bibliography"/>
   </ds:schemaRefs>

</xml_diff>